<commit_message>
Write data description section
</commit_message>
<xml_diff>
--- a/data-in-brief-article-template.docx
+++ b/data-in-brief-article-template.docx
@@ -3258,7 +3258,21 @@
         <w:rPr>
           <w:lang w:val="en-US"/>
         </w:rPr>
-        <w:t xml:space="preserve">Why are these data </w:t>
+        <w:t xml:space="preserve">Why are </w:t>
+      </w:r>
+      <w:proofErr w:type="gramStart"/>
+      <w:r>
+        <w:rPr>
+          <w:lang w:val="en-US"/>
+        </w:rPr>
+        <w:t>these</w:t>
+      </w:r>
+      <w:proofErr w:type="gramEnd"/>
+      <w:r>
+        <w:rPr>
+          <w:lang w:val="en-US"/>
+        </w:rPr>
+        <w:t xml:space="preserve"> data </w:t>
       </w:r>
       <w:r>
         <w:rPr>
@@ -5540,6 +5554,22 @@
       </w:pPr>
       <w:r>
         <w:t xml:space="preserve">Every section of the table is mandatory. Please enter information in the right-hand column and remove all the instructions in blue and italic print. </w:t>
+      </w:r>
+    </w:p>
+    <w:p>
+      <w:pPr>
+        <w:pStyle w:val="CommentText"/>
+      </w:pPr>
+    </w:p>
+    <w:p>
+      <w:pPr>
+        <w:pStyle w:val="CommentText"/>
+      </w:pPr>
+      <w:r>
+        <w:rPr>
+          <w:u w:val="single"/>
+        </w:rPr>
+        <w:t>Please do not change the text in the left column of the specifications table, but only enter your answers in the right column.</w:t>
       </w:r>
     </w:p>
     <w:p>
@@ -7672,7 +7702,7 @@
     <w:link w:val="Heading1Char"/>
     <w:uiPriority w:val="9"/>
     <w:qFormat/>
-    <w:rsid w:val="00D84A90"/>
+    <w:rsid w:val="00EA2759"/>
     <w:pPr>
       <w:keepNext/>
       <w:keepLines/>
@@ -7680,9 +7710,8 @@
       <w:outlineLvl w:val="0"/>
     </w:pPr>
     <w:rPr>
-      <w:rFonts w:asciiTheme="majorHAnsi" w:eastAsiaTheme="majorEastAsia" w:hAnsiTheme="majorHAnsi" w:cs="Times New Roman (Headings CS)"/>
+      <w:rFonts w:asciiTheme="majorHAnsi" w:eastAsiaTheme="majorEastAsia" w:hAnsiTheme="majorHAnsi" w:cstheme="majorBidi"/>
       <w:b/>
-      <w:caps/>
       <w:color w:val="000000" w:themeColor="text1"/>
       <w:sz w:val="32"/>
       <w:szCs w:val="32"/>
@@ -7864,11 +7893,10 @@
     <w:basedOn w:val="DefaultParagraphFont"/>
     <w:link w:val="Heading1"/>
     <w:uiPriority w:val="9"/>
-    <w:rsid w:val="00D84A90"/>
+    <w:rsid w:val="00EA2759"/>
     <w:rPr>
-      <w:rFonts w:asciiTheme="majorHAnsi" w:eastAsiaTheme="majorEastAsia" w:hAnsiTheme="majorHAnsi" w:cs="Times New Roman (Headings CS)"/>
+      <w:rFonts w:asciiTheme="majorHAnsi" w:eastAsiaTheme="majorEastAsia" w:hAnsiTheme="majorHAnsi" w:cstheme="majorBidi"/>
       <w:b/>
-      <w:caps/>
       <w:color w:val="000000" w:themeColor="text1"/>
       <w:sz w:val="32"/>
       <w:szCs w:val="32"/>

</xml_diff>